<commit_message>
klsjd :wq  Please enter the commit message for your changes. Lines starting
</commit_message>
<xml_diff>
--- a/Documentation.docx
+++ b/Documentation.docx
@@ -12,6 +12,360 @@
           <w:u w:val="single"/>
         </w:rPr>
       </w:pPr>
+    </w:p>
+    <w:p>
+      <w:pPr>
+        <w:rPr>
+          <w:rFonts w:ascii="Times New Roman" w:hAnsi="Times New Roman" w:cs="Times New Roman"/>
+          <w:b/>
+          <w:sz w:val="24"/>
+          <w:szCs w:val="24"/>
+          <w:u w:val="single"/>
+        </w:rPr>
+      </w:pPr>
+    </w:p>
+    <w:p>
+      <w:pPr>
+        <w:rPr>
+          <w:rFonts w:ascii="Times New Roman" w:hAnsi="Times New Roman" w:cs="Times New Roman"/>
+          <w:b/>
+          <w:sz w:val="24"/>
+          <w:szCs w:val="24"/>
+          <w:u w:val="single"/>
+        </w:rPr>
+      </w:pPr>
+    </w:p>
+    <w:p>
+      <w:pPr>
+        <w:rPr>
+          <w:rFonts w:ascii="Times New Roman" w:hAnsi="Times New Roman" w:cs="Times New Roman"/>
+          <w:b/>
+          <w:sz w:val="24"/>
+          <w:szCs w:val="24"/>
+          <w:u w:val="single"/>
+        </w:rPr>
+      </w:pPr>
+    </w:p>
+    <w:p>
+      <w:pPr>
+        <w:rPr>
+          <w:rFonts w:ascii="Times New Roman" w:hAnsi="Times New Roman" w:cs="Times New Roman"/>
+          <w:b/>
+          <w:sz w:val="24"/>
+          <w:szCs w:val="24"/>
+          <w:u w:val="single"/>
+        </w:rPr>
+      </w:pPr>
+    </w:p>
+    <w:p>
+      <w:pPr>
+        <w:jc w:val="center"/>
+        <w:rPr>
+          <w:rFonts w:ascii="Times New Roman" w:hAnsi="Times New Roman" w:cs="Times New Roman"/>
+          <w:b/>
+          <w:sz w:val="32"/>
+          <w:szCs w:val="32"/>
+        </w:rPr>
+      </w:pPr>
+      <w:r>
+        <w:rPr>
+          <w:rFonts w:ascii="Times New Roman" w:hAnsi="Times New Roman" w:cs="Times New Roman"/>
+          <w:b/>
+          <w:sz w:val="32"/>
+          <w:szCs w:val="32"/>
+        </w:rPr>
+        <w:t>Project 3: Kernel and Threads</w:t>
+      </w:r>
+    </w:p>
+    <w:p>
+      <w:pPr>
+        <w:jc w:val="center"/>
+        <w:rPr>
+          <w:rFonts w:ascii="Times New Roman" w:hAnsi="Times New Roman" w:cs="Times New Roman"/>
+          <w:b/>
+          <w:sz w:val="24"/>
+          <w:szCs w:val="24"/>
+          <w:u w:val="single"/>
+        </w:rPr>
+      </w:pPr>
+    </w:p>
+    <w:p>
+      <w:pPr>
+        <w:rPr>
+          <w:rFonts w:ascii="Times New Roman" w:hAnsi="Times New Roman" w:cs="Times New Roman"/>
+          <w:b/>
+          <w:sz w:val="24"/>
+          <w:szCs w:val="24"/>
+          <w:u w:val="single"/>
+        </w:rPr>
+      </w:pPr>
+    </w:p>
+    <w:p>
+      <w:pPr>
+        <w:rPr>
+          <w:rFonts w:ascii="Times New Roman" w:hAnsi="Times New Roman" w:cs="Times New Roman"/>
+          <w:b/>
+          <w:sz w:val="24"/>
+          <w:szCs w:val="24"/>
+          <w:u w:val="single"/>
+        </w:rPr>
+      </w:pPr>
+    </w:p>
+    <w:p>
+      <w:pPr>
+        <w:rPr>
+          <w:rFonts w:ascii="Times New Roman" w:hAnsi="Times New Roman" w:cs="Times New Roman"/>
+          <w:b/>
+          <w:sz w:val="24"/>
+          <w:szCs w:val="24"/>
+          <w:u w:val="single"/>
+        </w:rPr>
+      </w:pPr>
+    </w:p>
+    <w:p>
+      <w:pPr>
+        <w:rPr>
+          <w:rFonts w:ascii="Times New Roman" w:hAnsi="Times New Roman" w:cs="Times New Roman"/>
+          <w:b/>
+          <w:sz w:val="24"/>
+          <w:szCs w:val="24"/>
+          <w:u w:val="single"/>
+        </w:rPr>
+      </w:pPr>
+    </w:p>
+    <w:p>
+      <w:pPr>
+        <w:rPr>
+          <w:rFonts w:ascii="Times New Roman" w:hAnsi="Times New Roman" w:cs="Times New Roman"/>
+          <w:b/>
+          <w:sz w:val="24"/>
+          <w:szCs w:val="24"/>
+          <w:u w:val="single"/>
+        </w:rPr>
+      </w:pPr>
+    </w:p>
+    <w:p>
+      <w:pPr>
+        <w:rPr>
+          <w:rFonts w:ascii="Times New Roman" w:hAnsi="Times New Roman" w:cs="Times New Roman"/>
+          <w:b/>
+          <w:sz w:val="24"/>
+          <w:szCs w:val="24"/>
+          <w:u w:val="single"/>
+        </w:rPr>
+      </w:pPr>
+    </w:p>
+    <w:p>
+      <w:pPr>
+        <w:rPr>
+          <w:rFonts w:ascii="Times New Roman" w:hAnsi="Times New Roman" w:cs="Times New Roman"/>
+          <w:b/>
+          <w:sz w:val="24"/>
+          <w:szCs w:val="24"/>
+          <w:u w:val="single"/>
+        </w:rPr>
+      </w:pPr>
+    </w:p>
+    <w:p>
+      <w:pPr>
+        <w:rPr>
+          <w:rFonts w:ascii="Times New Roman" w:hAnsi="Times New Roman" w:cs="Times New Roman"/>
+          <w:b/>
+          <w:sz w:val="24"/>
+          <w:szCs w:val="24"/>
+          <w:u w:val="single"/>
+        </w:rPr>
+      </w:pPr>
+    </w:p>
+    <w:p>
+      <w:pPr>
+        <w:rPr>
+          <w:rFonts w:ascii="Times New Roman" w:hAnsi="Times New Roman" w:cs="Times New Roman"/>
+          <w:b/>
+          <w:sz w:val="24"/>
+          <w:szCs w:val="24"/>
+          <w:u w:val="single"/>
+        </w:rPr>
+      </w:pPr>
+    </w:p>
+    <w:p>
+      <w:pPr>
+        <w:rPr>
+          <w:rFonts w:ascii="Times New Roman" w:hAnsi="Times New Roman" w:cs="Times New Roman"/>
+          <w:b/>
+          <w:sz w:val="24"/>
+          <w:szCs w:val="24"/>
+          <w:u w:val="single"/>
+        </w:rPr>
+      </w:pPr>
+    </w:p>
+    <w:p>
+      <w:pPr>
+        <w:rPr>
+          <w:rFonts w:ascii="Times New Roman" w:hAnsi="Times New Roman" w:cs="Times New Roman"/>
+          <w:b/>
+          <w:sz w:val="24"/>
+          <w:szCs w:val="24"/>
+          <w:u w:val="single"/>
+        </w:rPr>
+      </w:pPr>
+    </w:p>
+    <w:p>
+      <w:pPr>
+        <w:rPr>
+          <w:rFonts w:ascii="Times New Roman" w:hAnsi="Times New Roman" w:cs="Times New Roman"/>
+          <w:b/>
+          <w:sz w:val="24"/>
+          <w:szCs w:val="24"/>
+          <w:u w:val="single"/>
+        </w:rPr>
+      </w:pPr>
+    </w:p>
+    <w:p>
+      <w:pPr>
+        <w:rPr>
+          <w:rFonts w:ascii="Times New Roman" w:hAnsi="Times New Roman" w:cs="Times New Roman"/>
+          <w:b/>
+          <w:sz w:val="24"/>
+          <w:szCs w:val="24"/>
+          <w:u w:val="single"/>
+        </w:rPr>
+      </w:pPr>
+    </w:p>
+    <w:p>
+      <w:pPr>
+        <w:rPr>
+          <w:rFonts w:ascii="Times New Roman" w:hAnsi="Times New Roman" w:cs="Times New Roman"/>
+          <w:b/>
+          <w:sz w:val="24"/>
+          <w:szCs w:val="24"/>
+          <w:u w:val="single"/>
+        </w:rPr>
+      </w:pPr>
+    </w:p>
+    <w:p>
+      <w:pPr>
+        <w:rPr>
+          <w:rFonts w:ascii="Times New Roman" w:hAnsi="Times New Roman" w:cs="Times New Roman"/>
+          <w:b/>
+          <w:sz w:val="24"/>
+          <w:szCs w:val="24"/>
+          <w:u w:val="single"/>
+        </w:rPr>
+      </w:pPr>
+    </w:p>
+    <w:p>
+      <w:pPr>
+        <w:rPr>
+          <w:rFonts w:ascii="Times New Roman" w:hAnsi="Times New Roman" w:cs="Times New Roman"/>
+          <w:b/>
+          <w:sz w:val="24"/>
+          <w:szCs w:val="24"/>
+          <w:u w:val="single"/>
+        </w:rPr>
+      </w:pPr>
+    </w:p>
+    <w:p>
+      <w:pPr>
+        <w:rPr>
+          <w:rFonts w:ascii="Times New Roman" w:hAnsi="Times New Roman" w:cs="Times New Roman"/>
+          <w:b/>
+          <w:sz w:val="24"/>
+          <w:szCs w:val="24"/>
+          <w:u w:val="single"/>
+        </w:rPr>
+      </w:pPr>
+    </w:p>
+    <w:p>
+      <w:pPr>
+        <w:jc w:val="center"/>
+        <w:rPr>
+          <w:rFonts w:ascii="Times New Roman" w:hAnsi="Times New Roman" w:cs="Times New Roman"/>
+          <w:b/>
+          <w:sz w:val="24"/>
+          <w:szCs w:val="24"/>
+        </w:rPr>
+      </w:pPr>
+      <w:r>
+        <w:rPr>
+          <w:rFonts w:ascii="Times New Roman" w:hAnsi="Times New Roman" w:cs="Times New Roman"/>
+          <w:b/>
+          <w:sz w:val="24"/>
+          <w:szCs w:val="24"/>
+        </w:rPr>
+        <w:t>Names: Abbi Fair and Steven Demers</w:t>
+      </w:r>
+    </w:p>
+    <w:p>
+      <w:pPr>
+        <w:jc w:val="center"/>
+        <w:rPr>
+          <w:rFonts w:ascii="Times New Roman" w:hAnsi="Times New Roman" w:cs="Times New Roman"/>
+          <w:b/>
+          <w:sz w:val="24"/>
+          <w:szCs w:val="24"/>
+        </w:rPr>
+      </w:pPr>
+      <w:r>
+        <w:rPr>
+          <w:rFonts w:ascii="Times New Roman" w:hAnsi="Times New Roman" w:cs="Times New Roman"/>
+          <w:b/>
+          <w:sz w:val="24"/>
+          <w:szCs w:val="24"/>
+        </w:rPr>
+        <w:t>Date: 7/29/15</w:t>
+      </w:r>
+    </w:p>
+    <w:p>
+      <w:pPr>
+        <w:jc w:val="center"/>
+        <w:rPr>
+          <w:rFonts w:ascii="Times New Roman" w:hAnsi="Times New Roman" w:cs="Times New Roman"/>
+          <w:b/>
+          <w:sz w:val="24"/>
+          <w:szCs w:val="24"/>
+        </w:rPr>
+      </w:pPr>
+      <w:r>
+        <w:rPr>
+          <w:rFonts w:ascii="Times New Roman" w:hAnsi="Times New Roman" w:cs="Times New Roman"/>
+          <w:b/>
+          <w:sz w:val="24"/>
+          <w:szCs w:val="24"/>
+        </w:rPr>
+        <w:t>Instructor: Dr. Parikh</w:t>
+      </w:r>
+    </w:p>
+    <w:p>
+      <w:pPr>
+        <w:jc w:val="center"/>
+        <w:rPr>
+          <w:rFonts w:ascii="Times New Roman" w:hAnsi="Times New Roman" w:cs="Times New Roman"/>
+          <w:b/>
+          <w:sz w:val="24"/>
+          <w:szCs w:val="24"/>
+        </w:rPr>
+      </w:pPr>
+      <w:r>
+        <w:rPr>
+          <w:rFonts w:ascii="Times New Roman" w:hAnsi="Times New Roman" w:cs="Times New Roman"/>
+          <w:b/>
+          <w:sz w:val="24"/>
+          <w:szCs w:val="24"/>
+        </w:rPr>
+        <w:t>Course: EGR 424</w:t>
+      </w:r>
+    </w:p>
+    <w:p>
+      <w:pPr>
+        <w:rPr>
+          <w:rFonts w:ascii="Times New Roman" w:hAnsi="Times New Roman" w:cs="Times New Roman"/>
+          <w:b/>
+          <w:sz w:val="24"/>
+          <w:szCs w:val="24"/>
+          <w:u w:val="single"/>
+        </w:rPr>
+      </w:pPr>
       <w:proofErr w:type="spellStart"/>
       <w:r>
         <w:rPr>
@@ -21,6 +375,7 @@
           <w:szCs w:val="24"/>
           <w:u w:val="single"/>
         </w:rPr>
+        <w:lastRenderedPageBreak/>
         <w:t>Scheduler.c</w:t>
       </w:r>
       <w:proofErr w:type="spellEnd"/>
@@ -676,12 +1031,418 @@
       <w:pPr>
         <w:rPr>
           <w:rFonts w:ascii="Times New Roman" w:hAnsi="Times New Roman" w:cs="Times New Roman"/>
-          <w:b/>
-          <w:sz w:val="24"/>
-          <w:szCs w:val="24"/>
-          <w:u w:val="single"/>
-        </w:rPr>
-      </w:pPr>
+          <w:sz w:val="24"/>
+          <w:szCs w:val="24"/>
+          <w:u w:val="single"/>
+        </w:rPr>
+      </w:pPr>
+      <w:proofErr w:type="gramStart"/>
+      <w:r>
+        <w:rPr>
+          <w:rFonts w:ascii="Times New Roman" w:hAnsi="Times New Roman" w:cs="Times New Roman"/>
+          <w:sz w:val="24"/>
+          <w:szCs w:val="24"/>
+          <w:u w:val="single"/>
+        </w:rPr>
+        <w:t>void</w:t>
+      </w:r>
+      <w:proofErr w:type="gramEnd"/>
+      <w:r>
+        <w:rPr>
+          <w:rFonts w:ascii="Times New Roman" w:hAnsi="Times New Roman" w:cs="Times New Roman"/>
+          <w:sz w:val="24"/>
+          <w:szCs w:val="24"/>
+          <w:u w:val="single"/>
+        </w:rPr>
+        <w:t xml:space="preserve"> </w:t>
+      </w:r>
+      <w:proofErr w:type="spellStart"/>
+      <w:r>
+        <w:rPr>
+          <w:rFonts w:ascii="Times New Roman" w:hAnsi="Times New Roman" w:cs="Times New Roman"/>
+          <w:sz w:val="24"/>
+          <w:szCs w:val="24"/>
+          <w:u w:val="single"/>
+        </w:rPr>
+        <w:t>createThread</w:t>
+      </w:r>
+      <w:proofErr w:type="spellEnd"/>
+      <w:r>
+        <w:rPr>
+          <w:rFonts w:ascii="Times New Roman" w:hAnsi="Times New Roman" w:cs="Times New Roman"/>
+          <w:sz w:val="24"/>
+          <w:szCs w:val="24"/>
+          <w:u w:val="single"/>
+        </w:rPr>
+        <w:t>(</w:t>
+      </w:r>
+      <w:proofErr w:type="spellStart"/>
+      <w:r>
+        <w:rPr>
+          <w:rFonts w:ascii="Times New Roman" w:hAnsi="Times New Roman" w:cs="Times New Roman"/>
+          <w:sz w:val="24"/>
+          <w:szCs w:val="24"/>
+          <w:u w:val="single"/>
+        </w:rPr>
+        <w:t>int</w:t>
+      </w:r>
+      <w:proofErr w:type="spellEnd"/>
+      <w:r>
+        <w:rPr>
+          <w:rFonts w:ascii="Times New Roman" w:hAnsi="Times New Roman" w:cs="Times New Roman"/>
+          <w:sz w:val="24"/>
+          <w:szCs w:val="24"/>
+          <w:u w:val="single"/>
+        </w:rPr>
+        <w:t xml:space="preserve"> *state, char *stack</w:t>
+      </w:r>
+      <w:r>
+        <w:rPr>
+          <w:rFonts w:ascii="Times New Roman" w:hAnsi="Times New Roman" w:cs="Times New Roman"/>
+          <w:sz w:val="24"/>
+          <w:szCs w:val="24"/>
+          <w:u w:val="single"/>
+        </w:rPr>
+        <w:t>)</w:t>
+      </w:r>
+    </w:p>
+    <w:p>
+      <w:pPr>
+        <w:rPr>
+          <w:rFonts w:ascii="Times New Roman" w:hAnsi="Times New Roman" w:cs="Times New Roman"/>
+          <w:sz w:val="24"/>
+          <w:szCs w:val="24"/>
+        </w:rPr>
+      </w:pPr>
+      <w:r>
+        <w:rPr>
+          <w:rFonts w:ascii="Times New Roman" w:hAnsi="Times New Roman" w:cs="Times New Roman"/>
+          <w:sz w:val="24"/>
+          <w:szCs w:val="24"/>
+        </w:rPr>
+        <w:t xml:space="preserve">This function is called by the </w:t>
+      </w:r>
+      <w:proofErr w:type="spellStart"/>
+      <w:r>
+        <w:rPr>
+          <w:rFonts w:ascii="Times New Roman" w:hAnsi="Times New Roman" w:cs="Times New Roman"/>
+          <w:sz w:val="24"/>
+          <w:szCs w:val="24"/>
+        </w:rPr>
+        <w:t>initializeThreads</w:t>
+      </w:r>
+      <w:proofErr w:type="spellEnd"/>
+      <w:r>
+        <w:rPr>
+          <w:rFonts w:ascii="Times New Roman" w:hAnsi="Times New Roman" w:cs="Times New Roman"/>
+          <w:sz w:val="24"/>
+          <w:szCs w:val="24"/>
+        </w:rPr>
+        <w:t xml:space="preserve"> function in </w:t>
+      </w:r>
+      <w:proofErr w:type="spellStart"/>
+      <w:r>
+        <w:rPr>
+          <w:rFonts w:ascii="Times New Roman" w:hAnsi="Times New Roman" w:cs="Times New Roman"/>
+          <w:sz w:val="24"/>
+          <w:szCs w:val="24"/>
+        </w:rPr>
+        <w:t>scheduler.c</w:t>
+      </w:r>
+      <w:proofErr w:type="spellEnd"/>
+      <w:r>
+        <w:rPr>
+          <w:rFonts w:ascii="Times New Roman" w:hAnsi="Times New Roman" w:cs="Times New Roman"/>
+          <w:sz w:val="24"/>
+          <w:szCs w:val="24"/>
+        </w:rPr>
+        <w:t xml:space="preserve"> after the necessary memory is allocated for the thread.</w:t>
+      </w:r>
+      <w:r>
+        <w:rPr>
+          <w:rFonts w:ascii="Times New Roman" w:hAnsi="Times New Roman" w:cs="Times New Roman"/>
+          <w:sz w:val="24"/>
+          <w:szCs w:val="24"/>
+        </w:rPr>
+        <w:t xml:space="preserve"> It saves the current values of registers r4-r11 in the stack and then uses those registers to manipulate values stored into the state array. T</w:t>
+      </w:r>
+      <w:r>
+        <w:rPr>
+          <w:rFonts w:ascii="Times New Roman" w:hAnsi="Times New Roman" w:cs="Times New Roman"/>
+          <w:sz w:val="24"/>
+          <w:szCs w:val="24"/>
+        </w:rPr>
+        <w:t>he</w:t>
+      </w:r>
+      <w:r>
+        <w:rPr>
+          <w:rFonts w:ascii="Times New Roman" w:hAnsi="Times New Roman" w:cs="Times New Roman"/>
+          <w:sz w:val="24"/>
+          <w:szCs w:val="24"/>
+        </w:rPr>
+        <w:t xml:space="preserve"> state array will now contain default values for r0-r3 and r12-r15.</w:t>
+      </w:r>
+      <w:r>
+        <w:rPr>
+          <w:rFonts w:ascii="Times New Roman" w:hAnsi="Times New Roman" w:cs="Times New Roman"/>
+          <w:sz w:val="24"/>
+          <w:szCs w:val="24"/>
+        </w:rPr>
+        <w:t xml:space="preserve"> When finished, this function will return to the </w:t>
+      </w:r>
+      <w:proofErr w:type="spellStart"/>
+      <w:r>
+        <w:rPr>
+          <w:rFonts w:ascii="Times New Roman" w:hAnsi="Times New Roman" w:cs="Times New Roman"/>
+          <w:sz w:val="24"/>
+          <w:szCs w:val="24"/>
+        </w:rPr>
+        <w:t>threadStarter</w:t>
+      </w:r>
+      <w:proofErr w:type="spellEnd"/>
+      <w:r>
+        <w:rPr>
+          <w:rFonts w:ascii="Times New Roman" w:hAnsi="Times New Roman" w:cs="Times New Roman"/>
+          <w:sz w:val="24"/>
+          <w:szCs w:val="24"/>
+        </w:rPr>
+        <w:t xml:space="preserve"> function.</w:t>
+      </w:r>
+    </w:p>
+    <w:p>
+      <w:pPr>
+        <w:rPr>
+          <w:rFonts w:ascii="Times New Roman" w:hAnsi="Times New Roman" w:cs="Times New Roman"/>
+          <w:sz w:val="24"/>
+          <w:szCs w:val="24"/>
+        </w:rPr>
+      </w:pPr>
+    </w:p>
+    <w:p>
+      <w:pPr>
+        <w:rPr>
+          <w:rFonts w:ascii="Times New Roman" w:hAnsi="Times New Roman" w:cs="Times New Roman"/>
+          <w:sz w:val="24"/>
+          <w:szCs w:val="24"/>
+          <w:u w:val="single"/>
+        </w:rPr>
+      </w:pPr>
+      <w:proofErr w:type="gramStart"/>
+      <w:r>
+        <w:rPr>
+          <w:rFonts w:ascii="Times New Roman" w:hAnsi="Times New Roman" w:cs="Times New Roman"/>
+          <w:sz w:val="24"/>
+          <w:szCs w:val="24"/>
+          <w:u w:val="single"/>
+        </w:rPr>
+        <w:t>void</w:t>
+      </w:r>
+      <w:proofErr w:type="gramEnd"/>
+      <w:r>
+        <w:rPr>
+          <w:rFonts w:ascii="Times New Roman" w:hAnsi="Times New Roman" w:cs="Times New Roman"/>
+          <w:sz w:val="24"/>
+          <w:szCs w:val="24"/>
+          <w:u w:val="single"/>
+        </w:rPr>
+        <w:t xml:space="preserve"> </w:t>
+      </w:r>
+      <w:proofErr w:type="spellStart"/>
+      <w:r>
+        <w:rPr>
+          <w:rFonts w:ascii="Times New Roman" w:hAnsi="Times New Roman" w:cs="Times New Roman"/>
+          <w:sz w:val="24"/>
+          <w:szCs w:val="24"/>
+          <w:u w:val="single"/>
+        </w:rPr>
+        <w:t>saveThreadState</w:t>
+      </w:r>
+      <w:proofErr w:type="spellEnd"/>
+      <w:r>
+        <w:rPr>
+          <w:rFonts w:ascii="Times New Roman" w:hAnsi="Times New Roman" w:cs="Times New Roman"/>
+          <w:sz w:val="24"/>
+          <w:szCs w:val="24"/>
+          <w:u w:val="single"/>
+        </w:rPr>
+        <w:t>(</w:t>
+      </w:r>
+      <w:proofErr w:type="spellStart"/>
+      <w:r>
+        <w:rPr>
+          <w:rFonts w:ascii="Times New Roman" w:hAnsi="Times New Roman" w:cs="Times New Roman"/>
+          <w:sz w:val="24"/>
+          <w:szCs w:val="24"/>
+          <w:u w:val="single"/>
+        </w:rPr>
+        <w:t>int</w:t>
+      </w:r>
+      <w:proofErr w:type="spellEnd"/>
+      <w:r>
+        <w:rPr>
+          <w:rFonts w:ascii="Times New Roman" w:hAnsi="Times New Roman" w:cs="Times New Roman"/>
+          <w:sz w:val="24"/>
+          <w:szCs w:val="24"/>
+          <w:u w:val="single"/>
+        </w:rPr>
+        <w:t xml:space="preserve"> *state)</w:t>
+      </w:r>
+    </w:p>
+    <w:p>
+      <w:pPr>
+        <w:rPr>
+          <w:rFonts w:ascii="Times New Roman" w:hAnsi="Times New Roman" w:cs="Times New Roman"/>
+          <w:sz w:val="24"/>
+          <w:szCs w:val="24"/>
+        </w:rPr>
+      </w:pPr>
+      <w:r>
+        <w:rPr>
+          <w:rFonts w:ascii="Times New Roman" w:hAnsi="Times New Roman" w:cs="Times New Roman"/>
+          <w:sz w:val="24"/>
+          <w:szCs w:val="24"/>
+        </w:rPr>
+        <w:t>Saves values from the stack into the state array.</w:t>
+      </w:r>
+      <w:r>
+        <w:rPr>
+          <w:rFonts w:ascii="Times New Roman" w:hAnsi="Times New Roman" w:cs="Times New Roman"/>
+          <w:sz w:val="24"/>
+          <w:szCs w:val="24"/>
+        </w:rPr>
+        <w:t xml:space="preserve"> This function is called for every thread that is invoked by the scheduler f</w:t>
+      </w:r>
+      <w:r>
+        <w:rPr>
+          <w:rFonts w:ascii="Times New Roman" w:hAnsi="Times New Roman" w:cs="Times New Roman"/>
+          <w:sz w:val="24"/>
+          <w:szCs w:val="24"/>
+        </w:rPr>
+        <w:t>unction just in case it is interrupted by the next thread.</w:t>
+      </w:r>
+    </w:p>
+    <w:p>
+      <w:pPr>
+        <w:rPr>
+          <w:rFonts w:ascii="Times New Roman" w:hAnsi="Times New Roman" w:cs="Times New Roman"/>
+          <w:sz w:val="24"/>
+          <w:szCs w:val="24"/>
+        </w:rPr>
+      </w:pPr>
+    </w:p>
+    <w:p>
+      <w:pPr>
+        <w:rPr>
+          <w:rFonts w:ascii="Times New Roman" w:hAnsi="Times New Roman" w:cs="Times New Roman"/>
+          <w:sz w:val="24"/>
+          <w:szCs w:val="24"/>
+          <w:u w:val="single"/>
+        </w:rPr>
+      </w:pPr>
+      <w:proofErr w:type="gramStart"/>
+      <w:r>
+        <w:rPr>
+          <w:rFonts w:ascii="Times New Roman" w:hAnsi="Times New Roman" w:cs="Times New Roman"/>
+          <w:sz w:val="24"/>
+          <w:szCs w:val="24"/>
+          <w:u w:val="single"/>
+        </w:rPr>
+        <w:t>void</w:t>
+      </w:r>
+      <w:proofErr w:type="gramEnd"/>
+      <w:r>
+        <w:rPr>
+          <w:rFonts w:ascii="Times New Roman" w:hAnsi="Times New Roman" w:cs="Times New Roman"/>
+          <w:sz w:val="24"/>
+          <w:szCs w:val="24"/>
+          <w:u w:val="single"/>
+        </w:rPr>
+        <w:t xml:space="preserve"> </w:t>
+      </w:r>
+      <w:proofErr w:type="spellStart"/>
+      <w:r>
+        <w:rPr>
+          <w:rFonts w:ascii="Times New Roman" w:hAnsi="Times New Roman" w:cs="Times New Roman"/>
+          <w:sz w:val="24"/>
+          <w:szCs w:val="24"/>
+          <w:u w:val="single"/>
+        </w:rPr>
+        <w:t>r</w:t>
+      </w:r>
+      <w:r>
+        <w:rPr>
+          <w:rFonts w:ascii="Times New Roman" w:hAnsi="Times New Roman" w:cs="Times New Roman"/>
+          <w:sz w:val="24"/>
+          <w:szCs w:val="24"/>
+          <w:u w:val="single"/>
+        </w:rPr>
+        <w:t>estoreThreadState</w:t>
+      </w:r>
+      <w:proofErr w:type="spellEnd"/>
+      <w:r>
+        <w:rPr>
+          <w:rFonts w:ascii="Times New Roman" w:hAnsi="Times New Roman" w:cs="Times New Roman"/>
+          <w:sz w:val="24"/>
+          <w:szCs w:val="24"/>
+          <w:u w:val="single"/>
+        </w:rPr>
+        <w:t>(</w:t>
+      </w:r>
+      <w:proofErr w:type="spellStart"/>
+      <w:r>
+        <w:rPr>
+          <w:rFonts w:ascii="Times New Roman" w:hAnsi="Times New Roman" w:cs="Times New Roman"/>
+          <w:sz w:val="24"/>
+          <w:szCs w:val="24"/>
+          <w:u w:val="single"/>
+        </w:rPr>
+        <w:t>int</w:t>
+      </w:r>
+      <w:proofErr w:type="spellEnd"/>
+      <w:r>
+        <w:rPr>
+          <w:rFonts w:ascii="Times New Roman" w:hAnsi="Times New Roman" w:cs="Times New Roman"/>
+          <w:sz w:val="24"/>
+          <w:szCs w:val="24"/>
+          <w:u w:val="single"/>
+        </w:rPr>
+        <w:t xml:space="preserve"> *state)</w:t>
+      </w:r>
+    </w:p>
+    <w:p>
+      <w:pPr>
+        <w:rPr>
+          <w:rFonts w:ascii="Times New Roman" w:hAnsi="Times New Roman" w:cs="Times New Roman"/>
+          <w:sz w:val="24"/>
+          <w:szCs w:val="24"/>
+        </w:rPr>
+      </w:pPr>
+      <w:r>
+        <w:rPr>
+          <w:rFonts w:ascii="Times New Roman" w:hAnsi="Times New Roman" w:cs="Times New Roman"/>
+          <w:sz w:val="24"/>
+          <w:szCs w:val="24"/>
+        </w:rPr>
+        <w:t xml:space="preserve">Loads values from </w:t>
+      </w:r>
+      <w:r>
+        <w:rPr>
+          <w:rFonts w:ascii="Times New Roman" w:hAnsi="Times New Roman" w:cs="Times New Roman"/>
+          <w:sz w:val="24"/>
+          <w:szCs w:val="24"/>
+        </w:rPr>
+        <w:t>the stack and places them back into the state array. T</w:t>
+      </w:r>
+      <w:r>
+        <w:rPr>
+          <w:rFonts w:ascii="Times New Roman" w:hAnsi="Times New Roman" w:cs="Times New Roman"/>
+          <w:sz w:val="24"/>
+          <w:szCs w:val="24"/>
+        </w:rPr>
+        <w:t>hen fakes a return so that thread mode and the process stack can be used.</w:t>
+      </w:r>
+      <w:bookmarkStart w:id="0" w:name="_GoBack"/>
+      <w:bookmarkEnd w:id="0"/>
     </w:p>
     <w:p>
       <w:pPr>
@@ -761,6 +1522,7 @@
     </w:p>
     <w:p>
       <w:pPr>
+        <w:jc w:val="center"/>
         <w:rPr>
           <w:rFonts w:ascii="Times New Roman" w:hAnsi="Times New Roman" w:cs="Times New Roman"/>
           <w:sz w:val="24"/>
@@ -774,10 +1536,11 @@
           <w:sz w:val="24"/>
           <w:szCs w:val="24"/>
         </w:rPr>
+        <w:lastRenderedPageBreak/>
         <w:drawing>
           <wp:inline distT="0" distB="0" distL="0" distR="0">
-            <wp:extent cx="5943600" cy="4457700"/>
-            <wp:effectExtent l="0" t="0" r="0" b="0"/>
+            <wp:extent cx="5022166" cy="3766625"/>
+            <wp:effectExtent l="0" t="0" r="7620" b="5715"/>
             <wp:docPr id="1" name="Picture 1"/>
             <wp:cNvGraphicFramePr>
               <a:graphicFrameLocks xmlns:a="http://schemas.openxmlformats.org/drawingml/2006/main" noChangeAspect="1"/>
@@ -804,7 +1567,7 @@
                   <pic:spPr>
                     <a:xfrm>
                       <a:off x="0" y="0"/>
-                      <a:ext cx="5943600" cy="4457700"/>
+                      <a:ext cx="5034377" cy="3775783"/>
                     </a:xfrm>
                     <a:prstGeom prst="rect">
                       <a:avLst/>
@@ -834,8 +1597,6 @@
         </w:rPr>
         <w:t>Figure 1. Context Switch Timing Measurement from Oscilloscope</w:t>
       </w:r>
-      <w:bookmarkStart w:id="0" w:name="_GoBack"/>
-      <w:bookmarkEnd w:id="0"/>
     </w:p>
     <w:sectPr>
       <w:pgSz w:w="12240" w:h="15840"/>

</xml_diff>